<commit_message>
Minor formating change to make lab for TSC 2015.
</commit_message>
<xml_diff>
--- a/doc/VivadoRevCtrlLabAnswers.docx
+++ b/doc/VivadoRevCtrlLabAnswers.docx
@@ -480,24 +480,22 @@
             <w:fldChar w:fldCharType="end"/>
           </w:r>
         </w:p>
-        <w:bookmarkStart w:id="0" w:name="_GoBack" w:displacedByCustomXml="next"/>
-        <w:bookmarkEnd w:id="0" w:displacedByCustomXml="next"/>
       </w:sdtContent>
     </w:sdt>
     <w:p>
       <w:pPr>
         <w:pStyle w:val="Heading1"/>
       </w:pPr>
-      <w:bookmarkStart w:id="1" w:name="_Toc411324206"/>
-      <w:bookmarkStart w:id="2" w:name="_Toc411524376"/>
+      <w:bookmarkStart w:id="0" w:name="_Toc411324206"/>
+      <w:bookmarkStart w:id="1" w:name="_Toc411524376"/>
       <w:r>
         <w:t xml:space="preserve">Lab 1 : </w:t>
       </w:r>
       <w:r>
         <w:t>Simple RTL Project</w:t>
       </w:r>
+      <w:bookmarkEnd w:id="0"/>
       <w:bookmarkEnd w:id="1"/>
-      <w:bookmarkEnd w:id="2"/>
     </w:p>
     <w:p>
       <w:r>
@@ -517,7 +515,13 @@
     </w:p>
     <w:p>
       <w:r>
-        <w:t xml:space="preserve">Question 1-1b: The script uses </w:t>
+        <w:rPr>
+          <w:b/>
+        </w:rPr>
+        <w:t>Question 1-1b</w:t>
+      </w:r>
+      <w:r>
+        <w:t xml:space="preserve">: The script uses </w:t>
       </w:r>
       <w:r>
         <w:rPr>
@@ -554,7 +558,13 @@
     </w:p>
     <w:p>
       <w:r>
-        <w:t xml:space="preserve">Question 1-2a: What is the purpose of </w:t>
+        <w:rPr>
+          <w:b/>
+        </w:rPr>
+        <w:t>Question 1-2a</w:t>
+      </w:r>
+      <w:r>
+        <w:t xml:space="preserve">: What is the purpose of </w:t>
       </w:r>
       <w:r>
         <w:rPr>
@@ -573,7 +583,13 @@
     </w:p>
     <w:p>
       <w:r>
-        <w:t xml:space="preserve">Question 1-2b: What </w:t>
+        <w:rPr>
+          <w:b/>
+        </w:rPr>
+        <w:t>Question 1-2b</w:t>
+      </w:r>
+      <w:r>
+        <w:t xml:space="preserve">: What </w:t>
       </w:r>
       <w:r>
         <w:rPr>
@@ -607,9 +623,15 @@
     </w:p>
     <w:p>
       <w:r>
+        <w:rPr>
+          <w:b/>
+        </w:rPr>
         <w:t>Question 1-3</w:t>
       </w:r>
       <w:r>
+        <w:rPr>
+          <w:b/>
+        </w:rPr>
         <w:t>a</w:t>
       </w:r>
       <w:r>
@@ -635,8 +657,14 @@
     </w:p>
     <w:p>
       <w:r>
+        <w:rPr>
+          <w:b/>
+        </w:rPr>
         <w:lastRenderedPageBreak/>
-        <w:t>Question 1-3b: Name a variable used in the makefile, and at least one advantage of using variables. What is the syntax for dereferencing a variable?</w:t>
+        <w:t>Question 1-3b</w:t>
+      </w:r>
+      <w:r>
+        <w:t>: Name a variable used in the makefile, and at least one advantage of using variables. What is the syntax for dereferencing a variable?</w:t>
       </w:r>
     </w:p>
     <w:p>
@@ -646,7 +674,13 @@
     </w:p>
     <w:p>
       <w:r>
-        <w:t>Question 1-3c: What is the first character of a line containing a makefile rule?</w:t>
+        <w:rPr>
+          <w:b/>
+        </w:rPr>
+        <w:t>Question 1-3c</w:t>
+      </w:r>
+      <w:r>
+        <w:t>: What is the first character of a line containing a makefile rule?</w:t>
       </w:r>
     </w:p>
     <w:p>
@@ -659,7 +693,13 @@
     </w:p>
     <w:p>
       <w:r>
-        <w:t>Question 1-4: What are the dependencies for the compile target?</w:t>
+        <w:rPr>
+          <w:b/>
+        </w:rPr>
+        <w:t>Question 1-4</w:t>
+      </w:r>
+      <w:r>
+        <w:t>: What are the dependencies for the compile target?</w:t>
       </w:r>
     </w:p>
     <w:p>
@@ -690,9 +730,15 @@
     </w:p>
     <w:p>
       <w:r>
+        <w:rPr>
+          <w:b/>
+        </w:rPr>
         <w:t>Question 1-5</w:t>
       </w:r>
       <w:r>
+        <w:rPr>
+          <w:b/>
+        </w:rPr>
         <w:t>a</w:t>
       </w:r>
       <w:r>
@@ -721,7 +767,13 @@
     </w:p>
     <w:p>
       <w:r>
-        <w:t xml:space="preserve">Question 1-5b: Why does make report that </w:t>
+        <w:rPr>
+          <w:b/>
+        </w:rPr>
+        <w:t>Question 1-5b</w:t>
+      </w:r>
+      <w:r>
+        <w:t xml:space="preserve">: Why does make report that </w:t>
       </w:r>
       <w:r>
         <w:t>“</w:t>
@@ -758,7 +810,13 @@
     </w:p>
     <w:p>
       <w:r>
-        <w:t xml:space="preserve">Question 1-6: Bonus question: List the minimum set of files required to regenerate the top bitstream. These </w:t>
+        <w:rPr>
+          <w:b/>
+        </w:rPr>
+        <w:t>Question 1-6</w:t>
+      </w:r>
+      <w:r>
+        <w:t xml:space="preserve">: Bonus question: List the minimum set of files required to regenerate the top bitstream. These </w:t>
       </w:r>
       <w:r>
         <w:t>would also be</w:t>
@@ -830,8 +888,8 @@
       <w:pPr>
         <w:pStyle w:val="Heading1"/>
       </w:pPr>
-      <w:bookmarkStart w:id="3" w:name="_Toc411324209"/>
-      <w:bookmarkStart w:id="4" w:name="_Toc411524377"/>
+      <w:bookmarkStart w:id="2" w:name="_Toc411324209"/>
+      <w:bookmarkStart w:id="3" w:name="_Toc411524377"/>
       <w:r>
         <w:t>Lab 2</w:t>
       </w:r>
@@ -850,11 +908,14 @@
       <w:r>
         <w:t xml:space="preserve"> Project</w:t>
       </w:r>
+      <w:bookmarkEnd w:id="2"/>
       <w:bookmarkEnd w:id="3"/>
-      <w:bookmarkEnd w:id="4"/>
-    </w:p>
-    <w:p>
-      <w:r>
+    </w:p>
+    <w:p>
+      <w:r>
+        <w:rPr>
+          <w:b/>
+        </w:rPr>
         <w:t>Question 2-1a:</w:t>
       </w:r>
       <w:r>
@@ -880,7 +941,13 @@
     </w:p>
     <w:p>
       <w:r>
-        <w:t>Question 2-1b: Which command chooses the IP to be configured?</w:t>
+        <w:rPr>
+          <w:b/>
+        </w:rPr>
+        <w:t>Question 2-1b:</w:t>
+      </w:r>
+      <w:r>
+        <w:t xml:space="preserve"> Which command chooses the IP to be configured?</w:t>
       </w:r>
     </w:p>
     <w:p>
@@ -894,7 +961,13 @@
     </w:p>
     <w:p>
       <w:r>
-        <w:t>Question 2-1c: Which command configures the IP with the user-desired settings?</w:t>
+        <w:rPr>
+          <w:b/>
+        </w:rPr>
+        <w:t>Question 2-1c:</w:t>
+      </w:r>
+      <w:r>
+        <w:t xml:space="preserve"> Which command configures the IP with the user-desired settings?</w:t>
       </w:r>
     </w:p>
     <w:p>
@@ -926,7 +999,13 @@
     </w:p>
     <w:p>
       <w:r>
-        <w:t>Question 2-1d: In which directory will you find the results once IP generation is finished?</w:t>
+        <w:rPr>
+          <w:b/>
+        </w:rPr>
+        <w:t>Question 2-1d:</w:t>
+      </w:r>
+      <w:r>
+        <w:t xml:space="preserve"> In which directory will you find the results once IP generation is finished?</w:t>
       </w:r>
     </w:p>
     <w:p>
@@ -954,7 +1033,13 @@
     </w:p>
     <w:p>
       <w:r>
-        <w:t>Question 2-1e: What is the purpose of the .ip.done file?</w:t>
+        <w:rPr>
+          <w:b/>
+        </w:rPr>
+        <w:t>Question 2-1e:</w:t>
+      </w:r>
+      <w:r>
+        <w:t xml:space="preserve"> What is the purpose of the .ip.done file?</w:t>
       </w:r>
     </w:p>
     <w:p>
@@ -964,7 +1049,13 @@
     </w:p>
     <w:p>
       <w:r>
-        <w:t>Question 2-2: What is the command to make the AXI IIC IP target?</w:t>
+        <w:rPr>
+          <w:b/>
+        </w:rPr>
+        <w:t>Question 2-2:</w:t>
+      </w:r>
+      <w:r>
+        <w:t xml:space="preserve"> What is the command to make the AXI IIC IP target?</w:t>
       </w:r>
     </w:p>
     <w:p>
@@ -974,13 +1065,25 @@
     </w:p>
     <w:p>
       <w:r>
+        <w:rPr>
+          <w:b/>
+        </w:rPr>
         <w:t>Question 2-3</w:t>
       </w:r>
       <w:r>
+        <w:rPr>
+          <w:b/>
+        </w:rPr>
         <w:t>a</w:t>
       </w:r>
       <w:r>
-        <w:t>: Assuming that other designs wish to use the generate</w:t>
+        <w:rPr>
+          <w:b/>
+        </w:rPr>
+        <w:t>:</w:t>
+      </w:r>
+      <w:r>
+        <w:t xml:space="preserve"> Assuming that other designs wish to use the generate</w:t>
       </w:r>
       <w:r>
         <w:t>d IP</w:t>
@@ -1008,7 +1111,13 @@
     </w:p>
     <w:p>
       <w:r>
-        <w:t>Question 2-3b: If only the IP source is reused but not the output products, then what files are needed?</w:t>
+        <w:rPr>
+          <w:b/>
+        </w:rPr>
+        <w:t>Question 2-3b:</w:t>
+      </w:r>
+      <w:r>
+        <w:t xml:space="preserve"> If only the IP source is reused but not the output products, then what files are needed?</w:t>
       </w:r>
     </w:p>
     <w:p>
@@ -1029,195 +1138,245 @@
       <w:pPr>
         <w:pStyle w:val="Heading1"/>
       </w:pPr>
-      <w:bookmarkStart w:id="5" w:name="_Toc411324210"/>
-      <w:bookmarkStart w:id="6" w:name="_Toc411524378"/>
+      <w:bookmarkStart w:id="4" w:name="_Toc411324210"/>
+      <w:bookmarkStart w:id="5" w:name="_Toc411524378"/>
       <w:r>
         <w:t>Lab 3: Custom IP Project</w:t>
       </w:r>
+      <w:bookmarkEnd w:id="4"/>
       <w:bookmarkEnd w:id="5"/>
+      <w:r>
+        <w:t xml:space="preserve"> </w:t>
+      </w:r>
+    </w:p>
+    <w:p>
+      <w:r>
+        <w:rPr>
+          <w:b/>
+        </w:rPr>
+        <w:t>Question 3-1a:</w:t>
+      </w:r>
+      <w:r>
+        <w:t xml:space="preserve"> What is the purpose of copying the bft source structure?</w:t>
+      </w:r>
+    </w:p>
+    <w:p>
+      <w:r>
+        <w:t>Answer: The bft source is copied into the IP root directory for synthesis and simulation of the custom IP.</w:t>
+      </w:r>
+    </w:p>
+    <w:p>
+      <w:r>
+        <w:rPr>
+          <w:b/>
+        </w:rPr>
+        <w:t>Question 3-1b:</w:t>
+      </w:r>
+      <w:r>
+        <w:t xml:space="preserve"> What is the command that packages the project as an IP?</w:t>
+      </w:r>
+    </w:p>
+    <w:p>
+      <w:r>
+        <w:t xml:space="preserve">Answer:  </w:t>
+      </w:r>
+      <w:r>
+        <w:t>ipx::package_project</w:t>
+      </w:r>
+    </w:p>
+    <w:p>
+      <w:r>
+        <w:rPr>
+          <w:b/>
+        </w:rPr>
+        <w:t>Question 3-2:</w:t>
+      </w:r>
+      <w:r>
+        <w:t xml:space="preserve"> What are the three types of files needed to reuse a custom IP?</w:t>
+      </w:r>
+    </w:p>
+    <w:p>
+      <w:r>
+        <w:t xml:space="preserve">Answer: the source files (e.g. HDL, XDC), </w:t>
+      </w:r>
+      <w:r>
+        <w:rPr>
+          <w:b/>
+        </w:rPr>
+        <w:t>component.xml</w:t>
+      </w:r>
+      <w:r>
+        <w:t xml:space="preserve">, and the </w:t>
+      </w:r>
+      <w:r>
+        <w:rPr>
+          <w:b/>
+        </w:rPr>
+        <w:t>xgui</w:t>
+      </w:r>
+      <w:r>
+        <w:t xml:space="preserve"> directory and contents.</w:t>
+      </w:r>
+    </w:p>
+    <w:p>
+      <w:pPr>
+        <w:pStyle w:val="Heading1"/>
+      </w:pPr>
+      <w:bookmarkStart w:id="6" w:name="_Toc411324211"/>
+      <w:bookmarkStart w:id="7" w:name="_Toc411524379"/>
+      <w:r>
+        <w:t>Lab 4: HLS-Based IP</w:t>
+      </w:r>
       <w:bookmarkEnd w:id="6"/>
-      <w:r>
-        <w:t xml:space="preserve"> </w:t>
-      </w:r>
-    </w:p>
-    <w:p>
-      <w:r>
-        <w:t>Question 3-1a: What is the purpose of copying the bft source structure?</w:t>
-      </w:r>
-    </w:p>
-    <w:p>
-      <w:r>
-        <w:t>Answer: The bft source is copied into the IP root directory for synthesis and simulation of the custom IP.</w:t>
-      </w:r>
-    </w:p>
-    <w:p>
-      <w:r>
-        <w:t>Question 3-1b: What is the command that packages the project as an IP?</w:t>
-      </w:r>
-    </w:p>
-    <w:p/>
-    <w:p>
-      <w:r>
-        <w:t xml:space="preserve">Answer:  </w:t>
-      </w:r>
-      <w:r>
-        <w:t>ipx::package_project</w:t>
-      </w:r>
-    </w:p>
-    <w:p>
-      <w:r>
-        <w:t>Question 3-2: What are the three types of files needed to reuse a custom IP?</w:t>
-      </w:r>
-    </w:p>
-    <w:p>
-      <w:r>
-        <w:t xml:space="preserve">Answer: the source files (e.g. HDL, XDC), </w:t>
-      </w:r>
-      <w:r>
-        <w:rPr>
-          <w:b/>
-        </w:rPr>
-        <w:t>component.xml</w:t>
-      </w:r>
-      <w:r>
-        <w:t xml:space="preserve">, and the </w:t>
-      </w:r>
-      <w:r>
-        <w:rPr>
-          <w:b/>
-        </w:rPr>
-        <w:t>xgui</w:t>
-      </w:r>
-      <w:r>
-        <w:t xml:space="preserve"> directory and contents.</w:t>
+      <w:bookmarkEnd w:id="7"/>
+    </w:p>
+    <w:p>
+      <w:r>
+        <w:rPr>
+          <w:b/>
+        </w:rPr>
+        <w:t>Question 4-1a:</w:t>
+      </w:r>
+      <w:r>
+        <w:t xml:space="preserve"> What program is used to run </w:t>
+      </w:r>
+      <w:r>
+        <w:rPr>
+          <w:b/>
+        </w:rPr>
+        <w:t>hls.tcl</w:t>
+      </w:r>
+      <w:r>
+        <w:t>?</w:t>
+      </w:r>
+    </w:p>
+    <w:p>
+      <w:r>
+        <w:lastRenderedPageBreak/>
+        <w:t>Answer: Vivado HLS. Notice that some Tcl commands are similar but this script is for HLS.</w:t>
+      </w:r>
+    </w:p>
+    <w:p>
+      <w:r>
+        <w:rPr>
+          <w:b/>
+        </w:rPr>
+        <w:t>Question 4-1b:</w:t>
+      </w:r>
+      <w:r>
+        <w:t xml:space="preserve"> What command packages the design as a custom IP?</w:t>
+      </w:r>
+    </w:p>
+    <w:p>
+      <w:r>
+        <w:t>Answer: export_design -format ip_catalog</w:t>
+      </w:r>
+    </w:p>
+    <w:p>
+      <w:r>
+        <w:rPr>
+          <w:b/>
+        </w:rPr>
+        <w:t>Question 4-1c:</w:t>
+      </w:r>
+      <w:r>
+        <w:t xml:space="preserve"> What is a </w:t>
+      </w:r>
+      <w:r>
+        <w:t>good</w:t>
+      </w:r>
+      <w:r>
+        <w:t xml:space="preserve"> starting point for creating this script, particularly if you are not familiar with Vivado HLS? (Hint: check the contents of the </w:t>
+      </w:r>
+      <w:r>
+        <w:rPr>
+          <w:b/>
+        </w:rPr>
+        <w:t>hls</w:t>
+      </w:r>
+      <w:r>
+        <w:t xml:space="preserve"> directory).</w:t>
+      </w:r>
+    </w:p>
+    <w:p>
+      <w:pPr>
+        <w:rPr>
+          <w:b/>
+        </w:rPr>
+      </w:pPr>
+      <w:r>
+        <w:t xml:space="preserve">Answer: The script to recreate an HLS project is automatically generated when you run HLS. The file </w:t>
+      </w:r>
+      <w:r>
+        <w:rPr>
+          <w:b/>
+        </w:rPr>
+        <w:t>hls/script.tcl</w:t>
+      </w:r>
+      <w:r>
+        <w:t xml:space="preserve"> shows in its header that it is automatically generated.</w:t>
+      </w:r>
+    </w:p>
+    <w:p>
+      <w:r>
+        <w:rPr>
+          <w:b/>
+        </w:rPr>
+        <w:t>Question 4-2:</w:t>
+      </w:r>
+      <w:r>
+        <w:t xml:space="preserve"> In which directory are the custom IP files located, relative from </w:t>
+      </w:r>
+      <w:r>
+        <w:rPr>
+          <w:b/>
+        </w:rPr>
+        <w:t>work</w:t>
+      </w:r>
+      <w:r>
+        <w:t>?</w:t>
+      </w:r>
+    </w:p>
+    <w:p>
+      <w:r>
+        <w:t>Answer: from work: ./rgb_mux/solution_zc702/impl/</w:t>
+      </w:r>
+      <w:r>
+        <w:t>ip</w:t>
+      </w:r>
+      <w:r>
+        <w:t>.  This is where you will find hdl, component.xml, and xgui.</w:t>
       </w:r>
     </w:p>
     <w:p>
       <w:pPr>
         <w:pStyle w:val="Heading1"/>
       </w:pPr>
-      <w:bookmarkStart w:id="7" w:name="_Toc411324211"/>
-      <w:bookmarkStart w:id="8" w:name="_Toc411524379"/>
-      <w:r>
-        <w:lastRenderedPageBreak/>
-        <w:t>Lab 4: HLS-Based IP</w:t>
-      </w:r>
-      <w:bookmarkEnd w:id="7"/>
+      <w:bookmarkStart w:id="8" w:name="_Toc411324212"/>
+      <w:bookmarkStart w:id="9" w:name="_Toc411524380"/>
+      <w:r>
+        <w:t>Lab 5: IPI Block Design Project</w:t>
+      </w:r>
       <w:bookmarkEnd w:id="8"/>
-    </w:p>
-    <w:p>
-      <w:r>
-        <w:t xml:space="preserve">Question 4-1a: What program is used to run </w:t>
-      </w:r>
-      <w:r>
-        <w:rPr>
-          <w:b/>
-        </w:rPr>
-        <w:t>hls.tcl</w:t>
-      </w:r>
-      <w:r>
-        <w:t>?</w:t>
-      </w:r>
-    </w:p>
-    <w:p>
-      <w:r>
-        <w:t>Answer: Vivado HLS. Notice that some Tcl commands are similar but this script is for HLS.</w:t>
-      </w:r>
-    </w:p>
-    <w:p>
-      <w:r>
-        <w:t>Question 4-1b: What command packages the design as a custom IP?</w:t>
-      </w:r>
-    </w:p>
-    <w:p>
-      <w:r>
-        <w:t>Answer: export_design -format ip_catalog</w:t>
-      </w:r>
-    </w:p>
-    <w:p>
-      <w:r>
-        <w:t xml:space="preserve">Question 4-1c: What is a </w:t>
-      </w:r>
-      <w:r>
-        <w:t>good</w:t>
-      </w:r>
-      <w:r>
-        <w:t xml:space="preserve"> starting point for creating this script, particularly if you are not familiar with Vivado HLS? (Hint: check the contents of the </w:t>
-      </w:r>
-      <w:r>
-        <w:rPr>
-          <w:b/>
-        </w:rPr>
-        <w:t>hls</w:t>
-      </w:r>
-      <w:r>
-        <w:t xml:space="preserve"> directory).</w:t>
-      </w:r>
-    </w:p>
-    <w:p>
-      <w:pPr>
-        <w:rPr>
-          <w:b/>
-        </w:rPr>
-      </w:pPr>
-      <w:r>
-        <w:t xml:space="preserve">Answer: The script to recreate an HLS project is automatically generated when you run HLS. The file </w:t>
-      </w:r>
-      <w:r>
-        <w:rPr>
-          <w:b/>
-        </w:rPr>
-        <w:t>hls/script.tcl</w:t>
-      </w:r>
-      <w:r>
-        <w:t xml:space="preserve"> shows in its header that it is automatically generated.</w:t>
-      </w:r>
-    </w:p>
-    <w:p>
-      <w:r>
-        <w:t xml:space="preserve">Question 4-2: In which directory are the custom IP files located, relative from </w:t>
-      </w:r>
-      <w:r>
-        <w:rPr>
-          <w:b/>
-        </w:rPr>
-        <w:t>work</w:t>
-      </w:r>
-      <w:r>
-        <w:t>?</w:t>
-      </w:r>
-    </w:p>
-    <w:p>
-      <w:r>
-        <w:t>Answer: from work: ./rgb_mux/solution_zc702/impl/</w:t>
-      </w:r>
-      <w:r>
-        <w:t>ip</w:t>
-      </w:r>
-      <w:r>
-        <w:t>.  This is where you will find hdl, component.xml, and xgui.</w:t>
-      </w:r>
-    </w:p>
-    <w:p>
-      <w:pPr>
-        <w:pStyle w:val="Heading1"/>
-      </w:pPr>
-      <w:bookmarkStart w:id="9" w:name="_Toc411324212"/>
-      <w:bookmarkStart w:id="10" w:name="_Toc411524380"/>
-      <w:r>
-        <w:t>Lab 5: IPI Block Design Project</w:t>
-      </w:r>
       <w:bookmarkEnd w:id="9"/>
-      <w:bookmarkEnd w:id="10"/>
-    </w:p>
-    <w:p>
-      <w:r>
+    </w:p>
+    <w:p>
+      <w:r>
+        <w:rPr>
+          <w:b/>
+        </w:rPr>
         <w:t>Q</w:t>
       </w:r>
       <w:r>
+        <w:rPr>
+          <w:b/>
+        </w:rPr>
         <w:t>uestion 5-2</w:t>
       </w:r>
       <w:r>
+        <w:rPr>
+          <w:b/>
+        </w:rPr>
         <w:t>a:</w:t>
       </w:r>
       <w:r>
@@ -1272,10 +1431,19 @@
     </w:p>
     <w:p>
       <w:r>
+        <w:rPr>
+          <w:b/>
+        </w:rPr>
         <w:t>Question 5-2</w:t>
       </w:r>
       <w:r>
-        <w:t xml:space="preserve">b: </w:t>
+        <w:rPr>
+          <w:b/>
+        </w:rPr>
+        <w:t>b:</w:t>
+      </w:r>
+      <w:r>
+        <w:t xml:space="preserve"> </w:t>
       </w:r>
       <w:r>
         <w:t xml:space="preserve">How is the block design </w:t>
@@ -1396,10 +1564,19 @@
     </w:p>
     <w:p>
       <w:r>
+        <w:rPr>
+          <w:b/>
+        </w:rPr>
         <w:t>Question 5-2</w:t>
       </w:r>
       <w:r>
-        <w:t xml:space="preserve">c: </w:t>
+        <w:rPr>
+          <w:b/>
+        </w:rPr>
+        <w:t>c:</w:t>
+      </w:r>
+      <w:r>
+        <w:t xml:space="preserve"> </w:t>
       </w:r>
       <w:r>
         <w:t>Which commands package the block design</w:t>
@@ -1432,54 +1609,59 @@
           <w:sz w:val="20"/>
           <w:szCs w:val="20"/>
         </w:rPr>
-        <w:lastRenderedPageBreak/>
-        <w:t># Prepare as out-of-context run</w:t>
-      </w:r>
-      <w:r>
+        <w:t xml:space="preserve"># Prepare as out-of-context run </w:t>
+      </w:r>
+    </w:p>
+    <w:p>
+      <w:pPr>
+        <w:pStyle w:val="ListParagraph"/>
+        <w:ind w:left="360" w:hanging="360"/>
         <w:rPr>
           <w:rFonts w:ascii="Consolas" w:hAnsi="Consolas" w:cs="Consolas"/>
           <w:sz w:val="20"/>
           <w:szCs w:val="20"/>
         </w:rPr>
-        <w:t xml:space="preserve"> </w:t>
-      </w:r>
-    </w:p>
-    <w:p>
-      <w:pPr>
-        <w:pStyle w:val="ListParagraph"/>
-        <w:ind w:left="360" w:hanging="360"/>
+      </w:pPr>
+      <w:r>
         <w:rPr>
           <w:rFonts w:ascii="Consolas" w:hAnsi="Consolas" w:cs="Consolas"/>
           <w:sz w:val="20"/>
           <w:szCs w:val="20"/>
         </w:rPr>
-      </w:pPr>
+        <w:t>create_fileset -blockset -define_from zynq_bd zynq_bd</w:t>
+      </w:r>
       <w:r>
         <w:rPr>
           <w:rFonts w:ascii="Consolas" w:hAnsi="Consolas" w:cs="Consolas"/>
           <w:sz w:val="20"/>
           <w:szCs w:val="20"/>
         </w:rPr>
-        <w:t>create_fileset -blockset -define_from zynq_bd zynq_bd</w:t>
-      </w:r>
-      <w:r>
+        <w:t xml:space="preserve"> </w:t>
+      </w:r>
+    </w:p>
+    <w:p>
+      <w:pPr>
+        <w:pStyle w:val="ListParagraph"/>
+        <w:ind w:left="360" w:hanging="360"/>
         <w:rPr>
           <w:rFonts w:ascii="Consolas" w:hAnsi="Consolas" w:cs="Consolas"/>
           <w:sz w:val="20"/>
           <w:szCs w:val="20"/>
         </w:rPr>
-        <w:t xml:space="preserve"> </w:t>
-      </w:r>
-    </w:p>
-    <w:p>
-      <w:pPr>
-        <w:pStyle w:val="ListParagraph"/>
-        <w:ind w:left="360" w:hanging="360"/>
+      </w:pPr>
+      <w:r>
         <w:rPr>
           <w:rFonts w:ascii="Consolas" w:hAnsi="Consolas" w:cs="Consolas"/>
           <w:sz w:val="20"/>
           <w:szCs w:val="20"/>
         </w:rPr>
+        <w:t># Generate output products similar to IP</w:t>
+      </w:r>
+    </w:p>
+    <w:p>
+      <w:pPr>
+        <w:pStyle w:val="ListParagraph"/>
+        <w:ind w:left="360" w:hanging="360"/>
       </w:pPr>
       <w:r>
         <w:rPr>
@@ -1487,26 +1669,25 @@
           <w:sz w:val="20"/>
           <w:szCs w:val="20"/>
         </w:rPr>
-        <w:t># Generate output products similar to IP</w:t>
-      </w:r>
-    </w:p>
-    <w:p>
-      <w:pPr>
-        <w:pStyle w:val="ListParagraph"/>
-        <w:ind w:left="360" w:hanging="360"/>
-      </w:pPr>
-      <w:r>
-        <w:rPr>
-          <w:rFonts w:ascii="Consolas" w:hAnsi="Consolas" w:cs="Consolas"/>
-          <w:sz w:val="20"/>
-          <w:szCs w:val="20"/>
-        </w:rPr>
+        <w:lastRenderedPageBreak/>
         <w:t>generate_target all [get_files */zynq_bd.bd]</w:t>
       </w:r>
     </w:p>
     <w:p>
       <w:r>
-        <w:t>Question 5-3 If we want to reuse the block design, which directory contents should be kept under revision control: zynq, zynq_bd, or both?</w:t>
+        <w:rPr>
+          <w:b/>
+        </w:rPr>
+        <w:t>Question 5-3</w:t>
+      </w:r>
+      <w:r>
+        <w:rPr>
+          <w:b/>
+        </w:rPr>
+        <w:t>:</w:t>
+      </w:r>
+      <w:r>
+        <w:t xml:space="preserve"> If we want to reuse the block design, which directory contents should be kept under revision control: zynq, zynq_bd, or both?</w:t>
       </w:r>
     </w:p>
     <w:p>
@@ -1516,10 +1697,13 @@
     </w:p>
     <w:p>
       <w:r>
-        <w:t xml:space="preserve">Question 5-4: </w:t>
-      </w:r>
-      <w:r>
-        <w:t>Why is there no top design for this project? (Hint: view the Design Runs)</w:t>
+        <w:rPr>
+          <w:b/>
+        </w:rPr>
+        <w:t>Question 5-4:</w:t>
+      </w:r>
+      <w:r>
+        <w:t xml:space="preserve"> Why is there no top design for this project? (Hint: view the Design Runs)</w:t>
       </w:r>
     </w:p>
     <w:p>
@@ -1532,13 +1716,18 @@
     </w:p>
     <w:p>
       <w:r>
-        <w:t xml:space="preserve">Question 5-5: What purpose does </w:t>
-      </w:r>
-      <w:r>
-        <w:t>block.tcl</w:t>
-      </w:r>
-      <w:r>
-        <w:t xml:space="preserve"> serve in a scripted flow environment?</w:t>
+        <w:rPr>
+          <w:b/>
+        </w:rPr>
+        <w:t>Question 5-5:</w:t>
+      </w:r>
+      <w:r>
+        <w:t xml:space="preserve"> What purpose does block.tcl </w:t>
+      </w:r>
+      <w:bookmarkStart w:id="10" w:name="_GoBack"/>
+      <w:bookmarkEnd w:id="10"/>
+      <w:r>
+        <w:t>serve in a scripted flow environment?</w:t>
       </w:r>
     </w:p>
     <w:p>
@@ -1568,7 +1757,13 @@
         </w:rPr>
       </w:pPr>
       <w:r>
-        <w:t>Question 6-1a: What targets are used for generating the top design?</w:t>
+        <w:rPr>
+          <w:b/>
+        </w:rPr>
+        <w:t>Question 6-1a:</w:t>
+      </w:r>
+      <w:r>
+        <w:t xml:space="preserve"> What targets are used for generating the top design?</w:t>
       </w:r>
     </w:p>
     <w:p>
@@ -1581,7 +1776,19 @@
     </w:p>
     <w:p>
       <w:r>
-        <w:t>Question 6-1b Find the variable REUSEGOLDEN. What is the difference in makefile behavior between a TRUE value and a FALSE value?</w:t>
+        <w:rPr>
+          <w:b/>
+        </w:rPr>
+        <w:t>Question 6-1b</w:t>
+      </w:r>
+      <w:r>
+        <w:rPr>
+          <w:b/>
+        </w:rPr>
+        <w:t>:</w:t>
+      </w:r>
+      <w:r>
+        <w:t xml:space="preserve"> Find the variable REUSEGOLDEN. What is the difference in makefile behavior between a TRUE value and a FALSE value?</w:t>
       </w:r>
     </w:p>
     <w:p>
@@ -1639,16 +1846,7 @@
     </w:p>
     <w:p>
       <w:r>
-        <w:t xml:space="preserve">When </w:t>
-      </w:r>
-      <w:r>
-        <w:t xml:space="preserve">REUSEGOLDEN is </w:t>
-      </w:r>
-      <w:r>
-        <w:t>false</w:t>
-      </w:r>
-      <w:r>
-        <w:t>:</w:t>
+        <w:t>When REUSEGOLDEN is false:</w:t>
       </w:r>
     </w:p>
     <w:p>
@@ -1660,16 +1858,7 @@
         </w:numPr>
       </w:pPr>
       <w:r>
-        <w:t xml:space="preserve">The setup target dependencies include </w:t>
-      </w:r>
-      <w:r>
-        <w:t xml:space="preserve">not </w:t>
-      </w:r>
-      <w:r>
-        <w:t>only the $(IP) and $(BD) sources</w:t>
-      </w:r>
-      <w:r>
-        <w:t xml:space="preserve"> but also the </w:t>
+        <w:t xml:space="preserve">The setup target dependencies include not only the $(IP) and $(BD) sources but also the </w:t>
       </w:r>
       <w:r>
         <w:rPr>
@@ -1678,13 +1867,7 @@
         <w:t xml:space="preserve">done </w:t>
       </w:r>
       <w:r>
-        <w:t>target files</w:t>
-      </w:r>
-      <w:r>
-        <w:t xml:space="preserve">. </w:t>
-      </w:r>
-      <w:r>
-        <w:t>It is assumed that the generated results are never stored and always generated from the source files.</w:t>
+        <w:t>target files. It is assumed that the generated results are never stored and always generated from the source files.</w:t>
       </w:r>
     </w:p>
     <w:p>
@@ -1705,13 +1888,7 @@
         <w:t>setup.tcl</w:t>
       </w:r>
       <w:r>
-        <w:t xml:space="preserve"> script is called with</w:t>
-      </w:r>
-      <w:r>
-        <w:t>out</w:t>
-      </w:r>
-      <w:r>
-        <w:t xml:space="preserve"> the option </w:t>
+        <w:t xml:space="preserve"> script is called without the option </w:t>
       </w:r>
       <w:r>
         <w:rPr>
@@ -1722,7 +1899,13 @@
     </w:p>
     <w:p>
       <w:r>
-        <w:t xml:space="preserve">Question 6-1c: How does setup.tcl use the tclargs </w:t>
+        <w:rPr>
+          <w:b/>
+        </w:rPr>
+        <w:t>Question 6-1c:</w:t>
+      </w:r>
+      <w:r>
+        <w:t xml:space="preserve"> How does setup.tcl use the tclargs </w:t>
       </w:r>
       <w:r>
         <w:rPr>
@@ -1736,83 +1919,104 @@
     </w:p>
     <w:p>
       <w:r>
+        <w:t>Answer: Without</w:t>
+      </w:r>
+      <w:r>
+        <w:t xml:space="preserve"> reuseGolden</w:t>
+      </w:r>
+      <w:r>
+        <w:t xml:space="preserve">, the script </w:t>
+      </w:r>
+      <w:r>
+        <w:t xml:space="preserve">looks for the </w:t>
+      </w:r>
+      <w:r>
+        <w:rPr>
+          <w:b/>
+        </w:rPr>
+        <w:t>ip</w:t>
+      </w:r>
+      <w:r>
+        <w:t xml:space="preserve"> and </w:t>
+      </w:r>
+      <w:r>
+        <w:rPr>
+          <w:b/>
+        </w:rPr>
+        <w:t xml:space="preserve">bd </w:t>
+      </w:r>
+      <w:r>
+        <w:t>in</w:t>
+      </w:r>
+      <w:r>
+        <w:t xml:space="preserve"> ‘.’ </w:t>
+      </w:r>
+      <w:r>
+        <w:t xml:space="preserve">(the work directory). When </w:t>
+      </w:r>
+      <w:r>
+        <w:t>reuseGolden</w:t>
+      </w:r>
+      <w:r>
+        <w:t xml:space="preserve"> is 0, the script looks in ‘..’</w:t>
+      </w:r>
+      <w:r>
+        <w:t xml:space="preserve"> which is the level above work, and also the locations where the generated IP and block design are checked in.</w:t>
+      </w:r>
+      <w:r>
+        <w:t xml:space="preserve"> </w:t>
+      </w:r>
+    </w:p>
+    <w:p>
+      <w:r>
+        <w:rPr>
+          <w:b/>
+        </w:rPr>
+        <w:t>Q</w:t>
+      </w:r>
+      <w:r>
+        <w:rPr>
+          <w:b/>
+        </w:rPr>
+        <w:t>uestion 6-2a</w:t>
+      </w:r>
+      <w:r>
+        <w:rPr>
+          <w:b/>
+        </w:rPr>
+        <w:t>:</w:t>
+      </w:r>
+      <w:r>
+        <w:t xml:space="preserve"> What value of REUSEGOLDEN results in potentially faster compile time?</w:t>
+      </w:r>
+    </w:p>
+    <w:p>
+      <w:r>
         <w:lastRenderedPageBreak/>
-        <w:t>Answer: Without</w:t>
-      </w:r>
-      <w:r>
-        <w:t xml:space="preserve"> </w:t>
-      </w:r>
-      <w:r>
-        <w:t>reuseGolden</w:t>
-      </w:r>
-      <w:r>
-        <w:t xml:space="preserve">, the script </w:t>
-      </w:r>
-      <w:r>
-        <w:t xml:space="preserve">looks for the </w:t>
-      </w:r>
-      <w:r>
-        <w:rPr>
-          <w:b/>
-        </w:rPr>
-        <w:t>ip</w:t>
-      </w:r>
-      <w:r>
-        <w:t xml:space="preserve"> and </w:t>
-      </w:r>
-      <w:r>
-        <w:rPr>
-          <w:b/>
-        </w:rPr>
-        <w:t xml:space="preserve">bd </w:t>
-      </w:r>
-      <w:r>
-        <w:t>in</w:t>
-      </w:r>
-      <w:r>
-        <w:t xml:space="preserve"> ‘.’ </w:t>
-      </w:r>
-      <w:r>
-        <w:t xml:space="preserve">(the work directory). When </w:t>
-      </w:r>
-      <w:r>
-        <w:t>reuseGolden</w:t>
-      </w:r>
-      <w:r>
-        <w:t xml:space="preserve"> is 0, the script looks in ‘..’</w:t>
-      </w:r>
-      <w:r>
-        <w:t xml:space="preserve"> which is the level above work, and also the locations where the generated IP and block design are checked in.</w:t>
-      </w:r>
-      <w:r>
-        <w:t xml:space="preserve"> </w:t>
-      </w:r>
-    </w:p>
-    <w:p>
-      <w:r>
-        <w:t>Q</w:t>
-      </w:r>
-      <w:r>
-        <w:t>uestion 6-2a</w:t>
-      </w:r>
-      <w:r>
-        <w:t>: What value of REUSEGOLDEN results in potentially faster compile time?</w:t>
-      </w:r>
-    </w:p>
-    <w:p>
-      <w:r>
         <w:t>Answer: TRUE. Always reuse the generated products if they are up-to-date.</w:t>
       </w:r>
     </w:p>
     <w:p>
       <w:r>
+        <w:rPr>
+          <w:b/>
+        </w:rPr>
         <w:t>Question 6-2</w:t>
       </w:r>
       <w:r>
+        <w:rPr>
+          <w:b/>
+        </w:rPr>
         <w:t>b</w:t>
       </w:r>
       <w:r>
-        <w:t>: What value of REUSEGOLDEN requires fewer files to be placed under revision control?</w:t>
+        <w:rPr>
+          <w:b/>
+        </w:rPr>
+        <w:t>:</w:t>
+      </w:r>
+      <w:r>
+        <w:t xml:space="preserve"> What value of REUSEGOLDEN requires fewer files to be placed under revision control?</w:t>
       </w:r>
     </w:p>
     <w:p>
@@ -1825,7 +2029,13 @@
     </w:p>
     <w:p>
       <w:r>
-        <w:t>Question 6-3: If we cleaned the working directory, then set REUSEGOLDEN to false and made the top design, what would you expect to see in the work directory?</w:t>
+        <w:rPr>
+          <w:b/>
+        </w:rPr>
+        <w:t>Question 6-3:</w:t>
+      </w:r>
+      <w:r>
+        <w:t xml:space="preserve"> If we cleaned the working directory, then set REUSEGOLDEN to false and made the top design, what would you expect to see in the work directory?</w:t>
       </w:r>
     </w:p>
     <w:p>
@@ -7411,7 +7621,7 @@
 </file>
 
 <file path=customXml/itemProps1.xml><?xml version="1.0" encoding="utf-8"?>
-<ds:datastoreItem xmlns:ds="http://schemas.openxmlformats.org/officeDocument/2006/customXml" ds:itemID="{A2B087AA-56D4-4E42-B430-24A5F87453DC}">
+<ds:datastoreItem xmlns:ds="http://schemas.openxmlformats.org/officeDocument/2006/customXml" ds:itemID="{A7C279AB-9692-4EF7-A759-5E8EFA131B11}">
   <ds:schemaRefs>
     <ds:schemaRef ds:uri="http://schemas.openxmlformats.org/officeDocument/2006/bibliography"/>
   </ds:schemaRefs>

</xml_diff>